<commit_message>
:memo: Add documentation of data analysis for diamonds.csv
</commit_message>
<xml_diff>
--- a/DAV_CA1_Documentation.docx
+++ b/DAV_CA1_Documentation.docx
@@ -111,7 +111,23 @@
         </w:rPr>
         <w:t xml:space="preserve"> </w:t>
       </w:r>
-      <w:r>
+      <w:hyperlink r:id="rId5" w:history="1">
+        <w:r>
+          <w:rPr>
+            <w:rStyle w:val="Hyperlink"/>
+            <w:b/>
+            <w:bCs/>
+            <w:sz w:val="28"/>
+            <w:szCs w:val="28"/>
+            <w:lang w:val="en-US"/>
+          </w:rPr>
+          <w:t>https://github.com/y-xing01/DAV_CA1</w:t>
+        </w:r>
+      </w:hyperlink>
+    </w:p>
+    <w:p>
+      <w:pPr>
+        <w:jc w:val="center"/>
         <w:rPr>
           <w:b/>
           <w:bCs/>
@@ -119,73 +135,10 @@
           <w:szCs w:val="28"/>
           <w:lang w:val="en-US"/>
         </w:rPr>
-        <w:fldChar w:fldCharType="begin"/>
-      </w:r>
-      <w:r>
-        <w:rPr>
-          <w:b/>
-          <w:bCs/>
-          <w:sz w:val="28"/>
-          <w:szCs w:val="28"/>
-          <w:lang w:val="en-US"/>
-        </w:rPr>
-        <w:instrText>HYPERLINK "</w:instrText>
-      </w:r>
-      <w:r>
-        <w:rPr>
-          <w:b/>
-          <w:bCs/>
-          <w:sz w:val="28"/>
-          <w:szCs w:val="28"/>
-          <w:lang w:val="en-US"/>
-        </w:rPr>
-        <w:instrText>https://github.com/y-xing01/DAV_CA1</w:instrText>
-      </w:r>
-      <w:r>
-        <w:rPr>
-          <w:b/>
-          <w:bCs/>
-          <w:sz w:val="28"/>
-          <w:szCs w:val="28"/>
-          <w:lang w:val="en-US"/>
-        </w:rPr>
-        <w:instrText>"</w:instrText>
-      </w:r>
-      <w:r>
-        <w:rPr>
-          <w:b/>
-          <w:bCs/>
-          <w:sz w:val="28"/>
-          <w:szCs w:val="28"/>
-          <w:lang w:val="en-US"/>
-        </w:rPr>
-        <w:fldChar w:fldCharType="separate"/>
-      </w:r>
-      <w:r>
-        <w:rPr>
-          <w:rStyle w:val="Hyperlink"/>
-          <w:b/>
-          <w:bCs/>
-          <w:sz w:val="28"/>
-          <w:szCs w:val="28"/>
-          <w:lang w:val="en-US"/>
-        </w:rPr>
-        <w:t>https://github.com/y-xing01/DAV_CA1</w:t>
-      </w:r>
-      <w:r>
-        <w:rPr>
-          <w:b/>
-          <w:bCs/>
-          <w:sz w:val="28"/>
-          <w:szCs w:val="28"/>
-          <w:lang w:val="en-US"/>
-        </w:rPr>
-        <w:fldChar w:fldCharType="end"/>
-      </w:r>
-    </w:p>
-    <w:p>
-      <w:pPr>
-        <w:jc w:val="center"/>
+      </w:pPr>
+    </w:p>
+    <w:p>
+      <w:pPr>
         <w:rPr>
           <w:b/>
           <w:bCs/>
@@ -647,6 +600,17 @@
     </w:p>
     <w:p>
       <w:pPr>
+        <w:pStyle w:val="ListParagraph"/>
+        <w:ind w:left="360"/>
+        <w:rPr>
+          <w:sz w:val="22"/>
+          <w:szCs w:val="22"/>
+          <w:lang w:val="en-US"/>
+        </w:rPr>
+      </w:pPr>
+    </w:p>
+    <w:p>
+      <w:pPr>
         <w:rPr>
           <w:i/>
           <w:iCs/>
@@ -661,6 +625,7 @@
           <w:u w:val="single"/>
           <w:lang w:val="en-US"/>
         </w:rPr>
+        <w:lastRenderedPageBreak/>
         <w:t>Data Overview:</w:t>
       </w:r>
     </w:p>
@@ -684,7 +649,6 @@
           <w:szCs w:val="22"/>
           <w:lang w:val="en-US"/>
         </w:rPr>
-        <w:lastRenderedPageBreak/>
         <w:t>The dataset consists of 53,940 entries and 11 columns.</w:t>
       </w:r>
     </w:p>
@@ -1114,17 +1078,8 @@
           <w:szCs w:val="22"/>
           <w:lang w:val="en-US"/>
         </w:rPr>
-        <w:t>I started by checking the cleaned and encoded dataset, which contained 53,920 entries and 10 columns. The columns included various features such as carat, cut, color, clarity, depth, table, and dimensions (x, y, z) of diamonds. The data types were appropriately converted, and there were no missing values in the dataset.</w:t>
-      </w:r>
-    </w:p>
-    <w:p>
-      <w:pPr>
-        <w:rPr>
-          <w:sz w:val="22"/>
-          <w:szCs w:val="22"/>
-          <w:lang w:val="en-US"/>
-        </w:rPr>
-      </w:pPr>
+        <w:t xml:space="preserve">I started by checking the cleaned and encoded dataset, which contained 53,920 entries and 10 columns. The columns included various features such as carat, cut, color, clarity, depth, table, </w:t>
+      </w:r>
       <w:r>
         <w:rPr>
           <w:sz w:val="22"/>
@@ -1132,6 +1087,23 @@
           <w:lang w:val="en-US"/>
         </w:rPr>
         <w:lastRenderedPageBreak/>
+        <w:t>and dimensions (x, y, z) of diamonds. The data types were appropriately converted, and there were no missing values in the dataset.</w:t>
+      </w:r>
+    </w:p>
+    <w:p>
+      <w:pPr>
+        <w:rPr>
+          <w:sz w:val="22"/>
+          <w:szCs w:val="22"/>
+          <w:lang w:val="en-US"/>
+        </w:rPr>
+      </w:pPr>
+      <w:r>
+        <w:rPr>
+          <w:sz w:val="22"/>
+          <w:szCs w:val="22"/>
+          <w:lang w:val="en-US"/>
+        </w:rPr>
         <w:t>Next, I conducted a multivariate analysis to understand the relationships between different variables and their impact on the price of diamonds. Firstly, I calculated the Pearson correlation coefficient between the price (response variable) and other predictor variables such as carat, cut, color, clarity, depth, table, and dimensions (x, y, z) of the diamonds. The correlation coefficients ranged from high positive correlations (e.g., carat, dimensions) to low correlations (e.g., cut, clarity). This indicated that variables like carat and dimensions had a stronger linear relationship with price compared to cut and clarity.</w:t>
       </w:r>
     </w:p>
@@ -1342,16 +1314,8 @@
           <w:szCs w:val="22"/>
           <w:lang w:val="en-US"/>
         </w:rPr>
-        <w:t xml:space="preserve">Low correlation: On the other hand, variables like "depth," "cut," "color," "clarity," and "table" show relatively low correlations with other variables in the dataset. The heatmap displays lighter </w:t>
-      </w:r>
-      <w:r>
-        <w:rPr>
-          <w:sz w:val="22"/>
-          <w:szCs w:val="22"/>
-          <w:lang w:val="en-US"/>
-        </w:rPr>
         <w:lastRenderedPageBreak/>
-        <w:t>colors for these variables, indicating weaker correlations compared to the dimensions-related variables. However, it's important to note that low correlation does not necessarily imply insignificance; these variables may still have important effects on the target variable ("price") individually or in combination with other variables.</w:t>
+        <w:t>Low correlation: On the other hand, variables like "depth," "cut," "color," "clarity," and "table" show relatively low correlations with other variables in the dataset. The heatmap displays lighter colors for these variables, indicating weaker correlations compared to the dimensions-related variables. However, it's important to note that low correlation does not necessarily imply insignificance; these variables may still have important effects on the target variable ("price") individually or in combination with other variables.</w:t>
       </w:r>
     </w:p>
     <w:p>
@@ -1555,17 +1519,8 @@
           <w:szCs w:val="22"/>
           <w:lang w:val="en-US"/>
         </w:rPr>
-        <w:t>In conducting regression modeling, I first utilized linear regression to analyze the relationship between the predictor variable "carat" and the response variable "price" in a dataset. The "carat" data was reshaped into a 2D array and used to initialize a Linear Regression model. Upon fitting the model, I calculated the coefficient of determination (R-squared), obtaining a value of approximately 0.849, indicating a strong correlation between carat and price.</w:t>
-      </w:r>
-    </w:p>
-    <w:p>
-      <w:pPr>
-        <w:rPr>
-          <w:sz w:val="22"/>
-          <w:szCs w:val="22"/>
-          <w:lang w:val="en-US"/>
-        </w:rPr>
-      </w:pPr>
+        <w:t xml:space="preserve">In conducting regression modeling, I first utilized linear regression to analyze the relationship between the predictor variable "carat" and the response variable "price" in a dataset. The "carat" data was reshaped into a 2D array and used to initialize a Linear Regression model. Upon fitting </w:t>
+      </w:r>
       <w:r>
         <w:rPr>
           <w:sz w:val="22"/>
@@ -1573,6 +1528,23 @@
           <w:lang w:val="en-US"/>
         </w:rPr>
         <w:lastRenderedPageBreak/>
+        <w:t>the model, I calculated the coefficient of determination (R-squared), obtaining a value of approximately 0.849, indicating a strong correlation between carat and price.</w:t>
+      </w:r>
+    </w:p>
+    <w:p>
+      <w:pPr>
+        <w:rPr>
+          <w:sz w:val="22"/>
+          <w:szCs w:val="22"/>
+          <w:lang w:val="en-US"/>
+        </w:rPr>
+      </w:pPr>
+      <w:r>
+        <w:rPr>
+          <w:sz w:val="22"/>
+          <w:szCs w:val="22"/>
+          <w:lang w:val="en-US"/>
+        </w:rPr>
         <w:t>Subsequently, I performed ordinary least squares (OLS) regression analysis to investigate the relationships between price and other predictor variables such as "cut," "color," "clarity," "depth," and "table." Each variable was individually analyzed against price using OLS regression, with their respective R-squared values providing insights into the goodness of fit for each model.</w:t>
       </w:r>
     </w:p>
@@ -1755,16 +1727,8 @@
           <w:szCs w:val="22"/>
           <w:lang w:val="en-US"/>
         </w:rPr>
-        <w:t xml:space="preserve">The results revealed that "carat" had the highest loading score (0.446), indicating a strong positive correlation with PC1. This suggests that variations in "carat" contribute significantly to the direction of PC1. Additionally, "price" exhibited a relatively high loading score (0.414), </w:t>
-      </w:r>
-      <w:r>
-        <w:rPr>
-          <w:sz w:val="22"/>
-          <w:szCs w:val="22"/>
-          <w:lang w:val="en-US"/>
-        </w:rPr>
         <w:lastRenderedPageBreak/>
-        <w:t>implying a positive correlation with PC1, albeit slightly weaker than "carat". Other variables such as "color" and "table" also showed positive loading scores, albeit smaller in magnitude, indicating some level of correlation with PC1. Conversely, "clarity" had a negative loading score (-0.111), indicating a weak negative correlation with PC1.</w:t>
+        <w:t>The results revealed that "carat" had the highest loading score (0.446), indicating a strong positive correlation with PC1. This suggests that variations in "carat" contribute significantly to the direction of PC1. Additionally, "price" exhibited a relatively high loading score (0.414), implying a positive correlation with PC1, albeit slightly weaker than "carat". Other variables such as "color" and "table" also showed positive loading scores, albeit smaller in magnitude, indicating some level of correlation with PC1. Conversely, "clarity" had a negative loading score (-0.111), indicating a weak negative correlation with PC1.</w:t>
       </w:r>
     </w:p>
     <w:p>
@@ -2093,16 +2057,8 @@
           <w:szCs w:val="22"/>
           <w:lang w:val="en-US"/>
         </w:rPr>
-        <w:t xml:space="preserve">First, I selected relevant columns including "carat", "cut", "color", "clarity", "depth", "table", and "price" for clustering. After dropping any rows with missing values, I visualized the distribution of outliers using boxplots and subsequently applied the interquartile range (IQR) method to </w:t>
-      </w:r>
-      <w:r>
-        <w:rPr>
-          <w:sz w:val="22"/>
-          <w:szCs w:val="22"/>
-          <w:lang w:val="en-US"/>
-        </w:rPr>
         <w:lastRenderedPageBreak/>
-        <w:t>remove outliers. Next, I standardized the data and performed hierarchical clustering with complete linkage, visualizing the dendrogram to identify potential clusters based on the Euclidean distance metric.</w:t>
+        <w:t>First, I selected relevant columns including "carat", "cut", "color", "clarity", "depth", "table", and "price" for clustering. After dropping any rows with missing values, I visualized the distribution of outliers using boxplots and subsequently applied the interquartile range (IQR) method to remove outliers. Next, I standardized the data and performed hierarchical clustering with complete linkage, visualizing the dendrogram to identify potential clusters based on the Euclidean distance metric.</w:t>
       </w:r>
     </w:p>
     <w:p>
@@ -2400,7 +2356,16 @@
           <w:szCs w:val="22"/>
           <w:lang w:val="en-US"/>
         </w:rPr>
-        <w:t>Utilizing the composite index calculated earlier, I ranked the diamonds in descending order of their composite scores and extracted the top 10 diamonds with the highest composite indices. These diamonds represent the highest-quality specimens in the dataset, combining favorable attributes such as carat, cut, color, clarity, and others. I presented these top-ranking diamonds along with their attributes and composite indices in a tabular format for easy interpretation.</w:t>
+        <w:t xml:space="preserve">Utilizing the composite index calculated earlier, I ranked the diamonds in descending order of their composite scores and extracted the top 10 diamonds with the highest composite indices. These diamonds represent the highest-quality specimens in the dataset, combining favorable </w:t>
+      </w:r>
+      <w:r>
+        <w:rPr>
+          <w:sz w:val="22"/>
+          <w:szCs w:val="22"/>
+          <w:lang w:val="en-US"/>
+        </w:rPr>
+        <w:lastRenderedPageBreak/>
+        <w:t>attributes such as carat, cut, color, clarity, and others. I presented these top-ranking diamonds along with their attributes and composite indices in a tabular format for easy interpretation.</w:t>
       </w:r>
     </w:p>
     <w:p>

</xml_diff>